<commit_message>
Aanpassing use case contact opnemen
</commit_message>
<xml_diff>
--- a/Use cases/Contact opnemen klantenservice.docx
+++ b/Use cases/Contact opnemen klantenservice.docx
@@ -127,16 +127,11 @@
           </w:tcPr>
           <w:p>
             <w:r>
-              <w:t xml:space="preserve">Klant </w:t>
-            </w:r>
-            <w:r>
-              <w:t xml:space="preserve">wilt contact opnemen met de klantenservice </w:t>
+              <w:t xml:space="preserve">Klant wilt contact opnemen met de klantenservice </w:t>
             </w:r>
             <w:r>
               <w:t xml:space="preserve">voor een specifieke reden </w:t>
             </w:r>
-            <w:bookmarkStart w:id="0" w:name="_GoBack"/>
-            <w:bookmarkEnd w:id="0"/>
             <w:r>
               <w:t xml:space="preserve"> </w:t>
             </w:r>
@@ -175,10 +170,7 @@
               </w:numPr>
             </w:pPr>
             <w:r>
-              <w:t>Klant</w:t>
-            </w:r>
-            <w:r>
-              <w:t xml:space="preserve"> zoekt</w:t>
+              <w:t>Klant zoekt</w:t>
             </w:r>
             <w:r>
               <w:t xml:space="preserve"> op de website</w:t>
@@ -223,6 +215,18 @@
               <w:t xml:space="preserve">Klant neemt contact op met de klantenservice </w:t>
             </w:r>
           </w:p>
+          <w:p>
+            <w:pPr>
+              <w:pStyle w:val="Lijstalinea"/>
+              <w:numPr>
+                <w:ilvl w:val="0"/>
+                <w:numId w:val="1"/>
+              </w:numPr>
+            </w:pPr>
+            <w:r>
+              <w:t xml:space="preserve">Medewerker van bol.com krijgt melding voor contactverzoek </w:t>
+            </w:r>
+          </w:p>
         </w:tc>
       </w:tr>
       <w:tr>
@@ -250,16 +254,17 @@
           </w:tcPr>
           <w:p>
             <w:r>
-              <w:t xml:space="preserve">De klant heeft </w:t>
-            </w:r>
-            <w:r>
-              <w:t xml:space="preserve">contact gehad met de klantenservice </w:t>
+              <w:t xml:space="preserve">De klant heeft contact gehad met de klantenservice </w:t>
             </w:r>
           </w:p>
         </w:tc>
       </w:tr>
     </w:tbl>
     <w:p/>
+    <w:p>
+      <w:bookmarkStart w:id="0" w:name="_GoBack"/>
+      <w:bookmarkEnd w:id="0"/>
+    </w:p>
     <w:sectPr>
       <w:pgSz w:w="11906" w:h="16838"/>
       <w:pgMar w:top="1417" w:right="1417" w:bottom="1417" w:left="1417" w:header="708" w:footer="708" w:gutter="0"/>
@@ -487,6 +492,7 @@
     <w:lsdException w:name="HTML Sample" w:semiHidden="1" w:unhideWhenUsed="1"/>
     <w:lsdException w:name="HTML Typewriter" w:semiHidden="1" w:unhideWhenUsed="1"/>
     <w:lsdException w:name="HTML Variable" w:semiHidden="1" w:unhideWhenUsed="1"/>
+    <w:lsdException w:name="Normal Table" w:semiHidden="1" w:unhideWhenUsed="1"/>
     <w:lsdException w:name="annotation subject" w:semiHidden="1" w:unhideWhenUsed="1"/>
     <w:lsdException w:name="No List" w:semiHidden="1" w:unhideWhenUsed="1"/>
     <w:lsdException w:name="Outline List 1" w:semiHidden="1" w:unhideWhenUsed="1"/>
@@ -533,7 +539,9 @@
     <w:lsdException w:name="Table Subtle 2" w:semiHidden="1" w:unhideWhenUsed="1"/>
     <w:lsdException w:name="Table Web 1" w:semiHidden="1" w:unhideWhenUsed="1"/>
     <w:lsdException w:name="Table Web 2" w:semiHidden="1" w:unhideWhenUsed="1"/>
+    <w:lsdException w:name="Table Web 3" w:semiHidden="1" w:unhideWhenUsed="1"/>
     <w:lsdException w:name="Balloon Text" w:semiHidden="1" w:unhideWhenUsed="1"/>
+    <w:lsdException w:name="Table Theme" w:semiHidden="1" w:unhideWhenUsed="1"/>
     <w:lsdException w:name="Placeholder Text" w:semiHidden="1"/>
     <w:lsdException w:name="No Spacing" w:uiPriority="1" w:qFormat="1"/>
     <w:lsdException w:name="Light Shading" w:uiPriority="60"/>

</xml_diff>